<commit_message>
UPDATE: document and img files
</commit_message>
<xml_diff>
--- a/public/documents/Lebanon_Beirut/Standard/HUMANITERIAN SERVICES - F7J.docx
+++ b/public/documents/Lebanon_Beirut/Standard/HUMANITERIAN SERVICES - F7J.docx
@@ -1245,6 +1245,119 @@
         <w:shd w:val="clear" w:color="auto" w:fill="FFFFFF"/>
         <w:spacing w:before="0" w:beforeAutospacing="0" w:after="0" w:afterAutospacing="0"/>
         <w:rPr>
+          <w:rFonts w:ascii="Roboto" w:eastAsiaTheme="minorHAnsi" w:hAnsi="Roboto"/>
+          <w:b/>
+          <w:bCs/>
+          <w:color w:val="023B72"/>
+          <w:sz w:val="22"/>
+          <w:szCs w:val="22"/>
+          <w:u w:val="single"/>
+          <w:shd w:val="clear" w:color="auto" w:fill="FFFFFF"/>
+          <w:lang w:eastAsia="en-US"/>
+        </w:rPr>
+      </w:pPr>
+      <w:r>
+        <w:rPr>
+          <w:rFonts w:ascii="Roboto" w:eastAsiaTheme="minorHAnsi" w:hAnsi="Roboto"/>
+          <w:b/>
+          <w:bCs/>
+          <w:color w:val="023B72"/>
+          <w:sz w:val="22"/>
+          <w:szCs w:val="22"/>
+          <w:u w:val="single"/>
+          <w:shd w:val="clear" w:color="auto" w:fill="FFFFFF"/>
+          <w:lang w:eastAsia="en-US"/>
+        </w:rPr>
+        <w:t xml:space="preserve">9. </w:t>
+      </w:r>
+      <w:r>
+        <w:rPr>
+          <w:rFonts w:ascii="Roboto" w:eastAsiaTheme="minorHAnsi" w:hAnsi="Roboto"/>
+          <w:b/>
+          <w:bCs/>
+          <w:color w:val="023B72"/>
+          <w:sz w:val="22"/>
+          <w:szCs w:val="22"/>
+          <w:u w:val="single"/>
+          <w:shd w:val="clear" w:color="auto" w:fill="FFFFFF"/>
+          <w:lang w:eastAsia="en-US"/>
+        </w:rPr>
+        <w:t>BANK DEMAND DRAFT:</w:t>
+      </w:r>
+    </w:p>
+    <w:p>
+      <w:pPr>
+        <w:pStyle w:val="ql-align-justify"/>
+        <w:shd w:val="clear" w:color="auto" w:fill="FFFFFF"/>
+        <w:spacing w:before="0" w:beforeAutospacing="0" w:after="0" w:afterAutospacing="0"/>
+        <w:jc w:val="both"/>
+        <w:rPr>
+          <w:rFonts w:ascii="Helvetica" w:hAnsi="Helvetica"/>
+          <w:color w:val="212529"/>
+          <w:sz w:val="20"/>
+          <w:szCs w:val="20"/>
+        </w:rPr>
+      </w:pPr>
+      <w:r>
+        <w:rPr>
+          <w:rFonts w:ascii="Helvetica" w:hAnsi="Helvetica"/>
+          <w:color w:val="212529"/>
+          <w:sz w:val="20"/>
+          <w:szCs w:val="20"/>
+        </w:rPr>
+        <w:t xml:space="preserve">Rs.500/-Embassy Service fees should be in Demand Draft in </w:t>
+      </w:r>
+      <w:proofErr w:type="spellStart"/>
+      <w:r>
+        <w:rPr>
+          <w:rFonts w:ascii="Helvetica" w:hAnsi="Helvetica"/>
+          <w:color w:val="212529"/>
+          <w:sz w:val="20"/>
+          <w:szCs w:val="20"/>
+        </w:rPr>
+        <w:t>favor</w:t>
+      </w:r>
+      <w:proofErr w:type="spellEnd"/>
+      <w:r>
+        <w:rPr>
+          <w:rFonts w:ascii="Helvetica" w:hAnsi="Helvetica"/>
+          <w:color w:val="212529"/>
+          <w:sz w:val="20"/>
+          <w:szCs w:val="20"/>
+        </w:rPr>
+        <w:t xml:space="preserve"> of "HIGH COMMISSION OF FEDERAL REPUBLIC OF NIGERIA" PAYABLE AT NEW DELHI.</w:t>
+      </w:r>
+    </w:p>
+    <w:p>
+      <w:pPr>
+        <w:pStyle w:val="ql-align-justify"/>
+        <w:shd w:val="clear" w:color="auto" w:fill="FFFFFF"/>
+        <w:spacing w:before="0" w:beforeAutospacing="0" w:after="0" w:afterAutospacing="0"/>
+        <w:jc w:val="both"/>
+        <w:rPr>
+          <w:rFonts w:ascii="Helvetica" w:hAnsi="Helvetica"/>
+          <w:color w:val="212529"/>
+          <w:sz w:val="20"/>
+          <w:szCs w:val="20"/>
+        </w:rPr>
+      </w:pPr>
+      <w:r>
+        <w:rPr>
+          <w:rStyle w:val="Strong"/>
+          <w:rFonts w:ascii="Helvetica" w:hAnsi="Helvetica"/>
+          <w:color w:val="212529"/>
+          <w:sz w:val="20"/>
+          <w:szCs w:val="20"/>
+        </w:rPr>
+        <w:t>To be purchased from the BANK before submission.</w:t>
+      </w:r>
+    </w:p>
+    <w:p>
+      <w:pPr>
+        <w:pStyle w:val="NormalWeb"/>
+        <w:shd w:val="clear" w:color="auto" w:fill="FFFFFF"/>
+        <w:spacing w:before="0" w:beforeAutospacing="0" w:after="0" w:afterAutospacing="0"/>
+        <w:rPr>
           <w:rStyle w:val="Strong"/>
           <w:rFonts w:ascii="Helvetica" w:hAnsi="Helvetica"/>
           <w:b w:val="0"/>
@@ -1330,18 +1443,7 @@
           <w:sz w:val="20"/>
           <w:szCs w:val="20"/>
         </w:rPr>
-        <w:t>10</w:t>
-      </w:r>
-      <w:r>
-        <w:rPr>
-          <w:rFonts w:ascii="Helvetica" w:hAnsi="Helvetica"/>
-          <w:b/>
-          <w:bCs/>
-          <w:color w:val="212529"/>
-          <w:sz w:val="20"/>
-          <w:szCs w:val="20"/>
-        </w:rPr>
-        <w:t xml:space="preserve"> working days</w:t>
+        <w:t>7 working days</w:t>
       </w:r>
       <w:r>
         <w:rPr>
@@ -1424,6 +1526,7 @@
           <w:sz w:val="20"/>
           <w:szCs w:val="20"/>
         </w:rPr>
+        <w:lastRenderedPageBreak/>
         <w:t xml:space="preserve">All documents including the </w:t>
       </w:r>
       <w:r>
@@ -1507,7 +1610,6 @@
           <w:sz w:val="20"/>
           <w:szCs w:val="20"/>
         </w:rPr>
-        <w:lastRenderedPageBreak/>
         <w:t xml:space="preserve">All Documents and letters must be formal. They should be typed, printed in portrait, addressed to the </w:t>
       </w:r>
       <w:r>
@@ -1519,18 +1621,18 @@
           <w:sz w:val="20"/>
           <w:szCs w:val="20"/>
         </w:rPr>
-        <w:t xml:space="preserve">Nigerian </w:t>
-      </w:r>
-      <w:r>
-        <w:rPr>
-          <w:rFonts w:ascii="Helvetica" w:hAnsi="Helvetica"/>
-          <w:b/>
-          <w:bCs/>
-          <w:color w:val="212529"/>
-          <w:sz w:val="20"/>
-          <w:szCs w:val="20"/>
-        </w:rPr>
-        <w:t>Embassy in Beirut, Lebanon</w:t>
+        <w:t xml:space="preserve">Nigerian High Commission </w:t>
+      </w:r>
+      <w:r>
+        <w:rPr>
+          <w:rFonts w:ascii="Helvetica" w:hAnsi="Helvetica"/>
+          <w:b/>
+          <w:bCs/>
+          <w:color w:val="212529"/>
+          <w:sz w:val="20"/>
+          <w:szCs w:val="20"/>
+        </w:rPr>
+        <w:t>New Delhi</w:t>
       </w:r>
       <w:r>
         <w:rPr>
@@ -1551,58 +1653,6 @@
         <w:shd w:val="clear" w:color="auto" w:fill="FFFFFF"/>
         <w:textAlignment w:val="baseline"/>
         <w:rPr>
-          <w:rFonts w:ascii="Helvetica" w:hAnsi="Helvetica"/>
-          <w:color w:val="212529"/>
-          <w:sz w:val="20"/>
-          <w:szCs w:val="20"/>
-        </w:rPr>
-      </w:pPr>
-      <w:r>
-        <w:rPr>
-          <w:rFonts w:ascii="Tahoma" w:hAnsi="Tahoma" w:cs="Tahoma"/>
-          <w:color w:val="545454"/>
-          <w:sz w:val="20"/>
-          <w:szCs w:val="20"/>
-          <w:shd w:val="clear" w:color="auto" w:fill="FFFFFF"/>
-        </w:rPr>
-        <w:t>Please not that once applications have been submitted or mailed to the embassy, visas and processing fees are not refundable; notwithstanding if visas are granted or not.</w:t>
-      </w:r>
-    </w:p>
-    <w:p>
-      <w:pPr>
-        <w:numPr>
-          <w:ilvl w:val="0"/>
-          <w:numId w:val="1"/>
-        </w:numPr>
-        <w:shd w:val="clear" w:color="auto" w:fill="FFFFFF"/>
-        <w:textAlignment w:val="baseline"/>
-        <w:rPr>
-          <w:rFonts w:ascii="Helvetica" w:hAnsi="Helvetica"/>
-          <w:color w:val="212529"/>
-          <w:sz w:val="20"/>
-          <w:szCs w:val="20"/>
-        </w:rPr>
-      </w:pPr>
-      <w:r>
-        <w:rPr>
-          <w:rFonts w:ascii="Tahoma" w:hAnsi="Tahoma" w:cs="Tahoma"/>
-          <w:color w:val="545454"/>
-          <w:sz w:val="20"/>
-          <w:szCs w:val="20"/>
-          <w:shd w:val="clear" w:color="auto" w:fill="FFFFFF"/>
-        </w:rPr>
-        <w:t>Please note that application processing fees are not refundable once submitted for processing.</w:t>
-      </w:r>
-    </w:p>
-    <w:p>
-      <w:pPr>
-        <w:numPr>
-          <w:ilvl w:val="0"/>
-          <w:numId w:val="1"/>
-        </w:numPr>
-        <w:shd w:val="clear" w:color="auto" w:fill="FFFFFF"/>
-        <w:textAlignment w:val="baseline"/>
-        <w:rPr>
           <w:rFonts w:ascii="Helvetica" w:hAnsi="Helvetica" w:cs="Times New Roman"/>
           <w:color w:val="212529"/>
           <w:sz w:val="20"/>
@@ -1618,48 +1668,36 @@
           <w:sz w:val="20"/>
           <w:szCs w:val="20"/>
         </w:rPr>
-        <w:t>Non-</w:t>
-      </w:r>
-      <w:r>
-        <w:rPr>
-          <w:rFonts w:ascii="Helvetica" w:hAnsi="Helvetica"/>
-          <w:b/>
-          <w:bCs/>
-          <w:color w:val="212529"/>
-          <w:sz w:val="20"/>
-          <w:szCs w:val="20"/>
-        </w:rPr>
-        <w:t>Lebanese</w:t>
-      </w:r>
-      <w:r>
-        <w:rPr>
-          <w:rFonts w:ascii="Helvetica" w:hAnsi="Helvetica"/>
-          <w:b/>
-          <w:bCs/>
-          <w:color w:val="212529"/>
-          <w:sz w:val="20"/>
-          <w:szCs w:val="20"/>
-        </w:rPr>
-        <w:t xml:space="preserve"> </w:t>
-      </w:r>
-      <w:r>
-        <w:rPr>
-          <w:rFonts w:ascii="Helvetica" w:hAnsi="Helvetica"/>
-          <w:color w:val="212529"/>
-          <w:sz w:val="20"/>
-          <w:szCs w:val="20"/>
-        </w:rPr>
-        <w:t xml:space="preserve">passport holders must submit a copy </w:t>
-      </w:r>
-      <w:r>
-        <w:rPr>
-          <w:rFonts w:ascii="Tahoma" w:hAnsi="Tahoma" w:cs="Tahoma"/>
-          <w:color w:val="545454"/>
-          <w:sz w:val="18"/>
-          <w:szCs w:val="18"/>
-          <w:shd w:val="clear" w:color="auto" w:fill="FFFFFF"/>
-        </w:rPr>
-        <w:t>of proof of legal residency (photocopy of green card, resident visa, work permit or necessary visa page).</w:t>
+        <w:t xml:space="preserve">Non-Indian </w:t>
+      </w:r>
+      <w:r>
+        <w:rPr>
+          <w:rFonts w:ascii="Helvetica" w:hAnsi="Helvetica"/>
+          <w:color w:val="212529"/>
+          <w:sz w:val="20"/>
+          <w:szCs w:val="20"/>
+        </w:rPr>
+        <w:t xml:space="preserve">passport holders must submit a copy of their valid Indian </w:t>
+      </w:r>
+      <w:r>
+        <w:rPr>
+          <w:rFonts w:ascii="Helvetica" w:hAnsi="Helvetica"/>
+          <w:b/>
+          <w:bCs/>
+          <w:color w:val="212529"/>
+          <w:sz w:val="20"/>
+          <w:szCs w:val="20"/>
+        </w:rPr>
+        <w:t>multiple entry</w:t>
+      </w:r>
+      <w:r>
+        <w:rPr>
+          <w:rFonts w:ascii="Helvetica" w:hAnsi="Helvetica"/>
+          <w:color w:val="212529"/>
+          <w:sz w:val="20"/>
+          <w:szCs w:val="20"/>
+        </w:rPr>
+        <w:t xml:space="preserve"> residence permit.</w:t>
       </w:r>
     </w:p>
     <w:p>
@@ -1734,9 +1772,18 @@
             <w:bdr w:val="none" w:sz="0" w:space="0" w:color="auto" w:frame="1"/>
             <w:shd w:val="clear" w:color="auto" w:fill="FFFFFF"/>
           </w:rPr>
-          <w:t>infobeirut@oisservices.com</w:t>
+          <w:t>infodelhi@oisservices.com</w:t>
         </w:r>
       </w:hyperlink>
+      <w:r>
+        <w:rPr>
+          <w:rFonts w:ascii="Helvetica" w:hAnsi="Helvetica"/>
+          <w:color w:val="212529"/>
+          <w:sz w:val="20"/>
+          <w:szCs w:val="20"/>
+        </w:rPr>
+        <w:br/>
+      </w:r>
     </w:p>
     <w:p/>
     <w:sectPr>

</xml_diff>